<commit_message>
ant design package was added
</commit_message>
<xml_diff>
--- a/demand.docx
+++ b/demand.docx
@@ -465,28 +465,36 @@
     </w:p>
     <w:p>
       <w:pPr>
-        <w:rPr>
-          <w:rFonts w:hint="eastAsia"/>
-          <w:lang w:val="en-US" w:eastAsia="zh-CN"/>
-        </w:rPr>
-      </w:pPr>
-    </w:p>
-    <w:p>
-      <w:pPr>
-        <w:rPr>
-          <w:rFonts w:hint="eastAsia"/>
-          <w:lang w:val="en-US" w:eastAsia="zh-CN"/>
-        </w:rPr>
-      </w:pPr>
-      <w:r>
-        <w:rPr>
-          <w:rFonts w:hint="eastAsia"/>
-          <w:lang w:val="en-US" w:eastAsia="zh-CN"/>
-        </w:rPr>
-        <w:t>3</w:t>
+        <w:ind w:firstLine="420" w:firstLineChars="0"/>
+        <w:rPr>
+          <w:rFonts w:hint="eastAsia"/>
+          <w:lang w:val="en-US" w:eastAsia="zh-CN"/>
+        </w:rPr>
+      </w:pPr>
+      <w:r>
+        <w:rPr>
+          <w:rFonts w:hint="eastAsia"/>
+          <w:lang w:val="en-US" w:eastAsia="zh-CN"/>
+        </w:rPr>
+        <w:t xml:space="preserve">展示获得荣誉的人的 名字和照片 </w:t>
       </w:r>
       <w:bookmarkStart w:id="0" w:name="_GoBack"/>
       <w:bookmarkEnd w:id="0"/>
+    </w:p>
+    <w:p>
+      <w:pPr>
+        <w:rPr>
+          <w:rFonts w:hint="eastAsia"/>
+          <w:lang w:val="en-US" w:eastAsia="zh-CN"/>
+        </w:rPr>
+      </w:pPr>
+      <w:r>
+        <w:rPr>
+          <w:rFonts w:hint="eastAsia"/>
+          <w:lang w:val="en-US" w:eastAsia="zh-CN"/>
+        </w:rPr>
+        <w:t>3</w:t>
+      </w:r>
     </w:p>
     <w:sectPr>
       <w:pgSz w:w="11906" w:h="16838"/>

</xml_diff>